<commit_message>
Zusammengefügte Arbeit und erste Anmerkungen
</commit_message>
<xml_diff>
--- a/WissenschaftlicheArbeit/Ausarbeitung Steffen.docx
+++ b/WissenschaftlicheArbeit/Ausarbeitung Steffen.docx
@@ -9,6 +9,7 @@
           <w:rFonts w:cs="Helvetica"/>
         </w:rPr>
       </w:pPr>
+      <w:bookmarkStart w:id="0" w:name="_GoBack"/>
       <w:r>
         <w:rPr>
           <w:rFonts w:cs="Helvetica"/>
@@ -42,7 +43,7 @@
         </w:rPr>
         <w:t xml:space="preserve"> Zeit rekursiv in n 1-Standort-Polygone aufgeteilt werden können. Als </w:t>
       </w:r>
-      <w:commentRangeStart w:id="0"/>
+      <w:commentRangeStart w:id="1"/>
       <w:r>
         <w:rPr>
           <w:rFonts w:cs="Helvetica"/>
@@ -55,13 +56,13 @@
         </w:rPr>
         <w:t>dient nun die Betrachtung von nicht einfachen, nicht konvexen Polygonen.</w:t>
       </w:r>
-      <w:commentRangeEnd w:id="0"/>
+      <w:commentRangeEnd w:id="1"/>
       <w:r>
         <w:rPr>
           <w:rStyle w:val="Kommentarzeichen"/>
           <w:rFonts w:cs="Helvetica"/>
         </w:rPr>
-        <w:commentReference w:id="0"/>
+        <w:commentReference w:id="1"/>
       </w:r>
       <w:r>
         <w:rPr>
@@ -532,20 +533,20 @@
         </w:rPr>
         <w:t>[</w:t>
       </w:r>
-      <w:commentRangeStart w:id="1"/>
+      <w:commentRangeStart w:id="2"/>
       <w:r>
         <w:rPr>
           <w:rFonts w:cs="Helvetica"/>
         </w:rPr>
         <w:t xml:space="preserve">6, 15, 17, 19,21,31] </w:t>
       </w:r>
-      <w:commentRangeEnd w:id="1"/>
+      <w:commentRangeEnd w:id="2"/>
       <w:r>
         <w:rPr>
           <w:rStyle w:val="Kommentarzeichen"/>
           <w:rFonts w:cs="Helvetica"/>
         </w:rPr>
-        <w:commentReference w:id="1"/>
+        <w:commentReference w:id="2"/>
       </w:r>
       <w:r>
         <w:rPr>
@@ -602,20 +603,20 @@
         </w:rPr>
         <w:t xml:space="preserve">Hieraus wird ersichtlich, dass es verschiedene Möglichkeiten gibt ein Polygon in konvexe Teilpolygone aufzuteilen. </w:t>
       </w:r>
-      <w:commentRangeStart w:id="2"/>
+      <w:commentRangeStart w:id="3"/>
       <w:r>
         <w:rPr>
           <w:rFonts w:cs="Helvetica"/>
         </w:rPr>
         <w:t>Zum Schluss dieser Arbeit wird besprochen, welche Auswirkungen diese Vorverarbeitung auf den Verlauf des vorgestellten Algorithmus haben kann.</w:t>
       </w:r>
-      <w:commentRangeEnd w:id="2"/>
+      <w:commentRangeEnd w:id="3"/>
       <w:r>
         <w:rPr>
           <w:rStyle w:val="Kommentarzeichen"/>
           <w:rFonts w:cs="Helvetica"/>
         </w:rPr>
-        <w:commentReference w:id="2"/>
+        <w:commentReference w:id="3"/>
       </w:r>
     </w:p>
     <w:p>
@@ -723,20 +724,20 @@
         </w:rPr>
         <w:t xml:space="preserve"> Dazu wird ein </w:t>
       </w:r>
-      <w:commentRangeStart w:id="3"/>
+      <w:commentRangeStart w:id="4"/>
       <w:r>
         <w:rPr>
           <w:rFonts w:cs="Helvetica"/>
         </w:rPr>
         <w:t>Verbindungsgraph</w:t>
       </w:r>
-      <w:commentRangeEnd w:id="3"/>
+      <w:commentRangeEnd w:id="4"/>
       <w:r>
         <w:rPr>
           <w:rStyle w:val="Kommentarzeichen"/>
           <w:rFonts w:cs="Helvetica"/>
         </w:rPr>
-        <w:commentReference w:id="3"/>
+        <w:commentReference w:id="4"/>
       </w:r>
       <w:r>
         <w:rPr>
@@ -940,7 +941,7 @@
         </w:rPr>
         <w:t xml:space="preserve">Die Prozedur </w:t>
       </w:r>
-      <w:commentRangeStart w:id="4"/>
+      <w:commentRangeStart w:id="5"/>
       <w:proofErr w:type="spellStart"/>
       <w:r>
         <w:rPr>
@@ -950,14 +951,14 @@
         </w:rPr>
         <w:t>OrderPieces</w:t>
       </w:r>
-      <w:commentRangeEnd w:id="4"/>
+      <w:commentRangeEnd w:id="5"/>
       <w:proofErr w:type="spellEnd"/>
       <w:r>
         <w:rPr>
           <w:rStyle w:val="Kommentarzeichen"/>
           <w:rFonts w:cs="Helvetica"/>
         </w:rPr>
-        <w:commentReference w:id="4"/>
+        <w:commentReference w:id="5"/>
       </w:r>
       <w:r>
         <w:rPr>
@@ -1373,20 +1374,20 @@
         </w:rPr>
         <w:t xml:space="preserve">ist nun die Reihenfolge, in der die Teilpolygone ausgegeben wurden. </w:t>
       </w:r>
-      <w:commentRangeStart w:id="5"/>
+      <w:commentRangeStart w:id="6"/>
       <w:r>
         <w:rPr>
           <w:rFonts w:cs="Helvetica"/>
         </w:rPr>
         <w:t>Diese</w:t>
       </w:r>
-      <w:commentRangeEnd w:id="5"/>
+      <w:commentRangeEnd w:id="6"/>
       <w:r>
         <w:rPr>
           <w:rStyle w:val="Kommentarzeichen"/>
           <w:rFonts w:cs="Helvetica"/>
         </w:rPr>
-        <w:commentReference w:id="5"/>
+        <w:commentReference w:id="6"/>
       </w:r>
       <w:r>
         <w:rPr>
@@ -1702,20 +1703,20 @@
         </w:rPr>
         <w:t xml:space="preserve"> beschrieben, die die Teilpolygone in zwei Teile aufteilt. </w:t>
       </w:r>
-      <w:commentRangeStart w:id="6"/>
+      <w:commentRangeStart w:id="7"/>
       <w:r>
         <w:rPr>
           <w:rFonts w:cs="Helvetica"/>
         </w:rPr>
         <w:t>Listing XX</w:t>
       </w:r>
-      <w:commentRangeEnd w:id="6"/>
+      <w:commentRangeEnd w:id="7"/>
       <w:r>
         <w:rPr>
           <w:rStyle w:val="Kommentarzeichen"/>
           <w:rFonts w:cs="Helvetica"/>
         </w:rPr>
-        <w:commentReference w:id="6"/>
+        <w:commentReference w:id="7"/>
       </w:r>
       <w:r>
         <w:rPr>
@@ -2002,14 +2003,7 @@
         <w:rPr>
           <w:rFonts w:cs="Helvetica"/>
         </w:rPr>
-        <w:t>L wird durch (</w:t>
-      </w:r>
-      <w:proofErr w:type="spellStart"/>
-      <w:r>
-        <w:rPr>
-          <w:rFonts w:cs="Helvetica"/>
-        </w:rPr>
-        <w:t>L</w:t>
+        <w:t>L wird durch (L</w:t>
       </w:r>
       <w:r>
         <w:rPr>
@@ -2018,7 +2012,6 @@
         </w:rPr>
         <w:t>s</w:t>
       </w:r>
-      <w:proofErr w:type="spellEnd"/>
       <w:r>
         <w:rPr>
           <w:rFonts w:cs="Helvetica"/>
@@ -2158,15 +2151,7 @@
           <w:rFonts w:cs="Helvetica"/>
           <w:lang w:val="en-GB"/>
         </w:rPr>
-        <w:t>Area(</w:t>
-      </w:r>
-      <w:proofErr w:type="spellStart"/>
-      <w:r>
-        <w:rPr>
-          <w:rFonts w:cs="Helvetica"/>
-          <w:lang w:val="en-GB"/>
-        </w:rPr>
-        <w:t>P</w:t>
+        <w:t>Area(P</w:t>
       </w:r>
       <w:r>
         <w:rPr>
@@ -2184,7 +2169,6 @@
         </w:rPr>
         <w:t>L</w:t>
       </w:r>
-      <w:proofErr w:type="spellEnd"/>
       <w:r>
         <w:rPr>
           <w:rFonts w:cs="Helvetica"/>
@@ -2420,14 +2404,7 @@
         <w:rPr>
           <w:rFonts w:cs="Helvetica"/>
         </w:rPr>
-        <w:t>bewegt um die Fläche Area(</w:t>
-      </w:r>
-      <w:proofErr w:type="spellStart"/>
-      <w:r>
-        <w:rPr>
-          <w:rFonts w:cs="Helvetica"/>
-        </w:rPr>
-        <w:t>P</w:t>
+        <w:t>bewegt um die Fläche Area(P</w:t>
       </w:r>
       <w:r>
         <w:rPr>
@@ -2443,7 +2420,6 @@
         </w:rPr>
         <w:t>L</w:t>
       </w:r>
-      <w:proofErr w:type="spellEnd"/>
       <w:r>
         <w:rPr>
           <w:rFonts w:cs="Helvetica"/>
@@ -2499,29 +2475,14 @@
         <w:rPr>
           <w:rFonts w:cs="Helvetica"/>
         </w:rPr>
-        <w:t xml:space="preserve"> Startpunkt </w:t>
-      </w:r>
-      <w:proofErr w:type="spellStart"/>
-      <w:r>
-        <w:rPr>
-          <w:rFonts w:cs="Helvetica"/>
-        </w:rPr>
-        <w:t>L</w:t>
-      </w:r>
-      <w:r>
-        <w:rPr>
-          <w:rFonts w:cs="Helvetica"/>
-          <w:vertAlign w:val="subscript"/>
-        </w:rPr>
-        <w:t>s</w:t>
-      </w:r>
-      <w:proofErr w:type="spellEnd"/>
-      <w:r>
-        <w:rPr>
-          <w:rFonts w:cs="Helvetica"/>
-          <w:vertAlign w:val="subscript"/>
-        </w:rPr>
-        <w:t xml:space="preserve"> </w:t>
+        <w:t xml:space="preserve"> Startpunkt L</w:t>
+      </w:r>
+      <w:r>
+        <w:rPr>
+          <w:rFonts w:cs="Helvetica"/>
+          <w:vertAlign w:val="subscript"/>
+        </w:rPr>
+        <w:t xml:space="preserve">s </w:t>
       </w:r>
       <w:r>
         <w:rPr>
@@ -2579,29 +2540,14 @@
         <w:rPr>
           <w:rFonts w:cs="Helvetica"/>
         </w:rPr>
-        <w:t xml:space="preserve"> zwei Liniensegmente, die einen gemeinsamen, festen Endpunkt haben. Dieser Endpunkt ist entweder </w:t>
-      </w:r>
-      <w:proofErr w:type="spellStart"/>
-      <w:r>
-        <w:rPr>
-          <w:rFonts w:cs="Helvetica"/>
-        </w:rPr>
-        <w:t>L</w:t>
-      </w:r>
-      <w:r>
-        <w:rPr>
-          <w:rFonts w:cs="Helvetica"/>
-          <w:vertAlign w:val="subscript"/>
-        </w:rPr>
-        <w:t>s</w:t>
-      </w:r>
-      <w:proofErr w:type="spellEnd"/>
-      <w:r>
-        <w:rPr>
-          <w:rFonts w:cs="Helvetica"/>
-          <w:vertAlign w:val="subscript"/>
-        </w:rPr>
-        <w:t xml:space="preserve"> </w:t>
+        <w:t xml:space="preserve"> zwei Liniensegmente, die einen gemeinsamen, festen Endpunkt haben. Dieser Endpunkt ist entweder L</w:t>
+      </w:r>
+      <w:r>
+        <w:rPr>
+          <w:rFonts w:cs="Helvetica"/>
+          <w:vertAlign w:val="subscript"/>
+        </w:rPr>
+        <w:t xml:space="preserve">s </w:t>
       </w:r>
       <w:r>
         <w:rPr>
@@ -3101,20 +3047,20 @@
         </w:rPr>
         <w:t xml:space="preserve"> erfüllt ist.</w:t>
       </w:r>
-      <w:commentRangeStart w:id="7"/>
+      <w:commentRangeStart w:id="8"/>
       <w:r>
         <w:rPr>
           <w:rFonts w:cs="Helvetica"/>
         </w:rPr>
         <w:t xml:space="preserve"> Dabei entstehen 3 Fälle:</w:t>
       </w:r>
-      <w:commentRangeEnd w:id="7"/>
+      <w:commentRangeEnd w:id="8"/>
       <w:r>
         <w:rPr>
           <w:rStyle w:val="Kommentarzeichen"/>
           <w:rFonts w:cs="Helvetica"/>
         </w:rPr>
-        <w:commentReference w:id="7"/>
+        <w:commentReference w:id="8"/>
       </w:r>
     </w:p>
     <w:p>
@@ -4831,7 +4777,103 @@
           <w:rFonts w:cs="Helvetica"/>
           <w:bCs/>
         </w:rPr>
-        <w:t>aus durchläuft. Nun wird W(</w:t>
+        <w:t>aus durchläuft. Nun wird W(P</w:t>
+      </w:r>
+      <w:r>
+        <w:rPr>
+          <w:rFonts w:cs="Helvetica"/>
+          <w:bCs/>
+          <w:vertAlign w:val="superscript"/>
+        </w:rPr>
+        <w:t>r</w:t>
+      </w:r>
+      <w:r>
+        <w:rPr>
+          <w:rFonts w:cs="Helvetica"/>
+          <w:bCs/>
+          <w:vertAlign w:val="subscript"/>
+        </w:rPr>
+        <w:t>L</w:t>
+      </w:r>
+      <w:r>
+        <w:rPr>
+          <w:rFonts w:cs="Helvetica"/>
+          <w:bCs/>
+        </w:rPr>
+        <w:t>) so geordnet, dass t = w</w:t>
+      </w:r>
+      <w:r>
+        <w:rPr>
+          <w:rFonts w:cs="Helvetica"/>
+          <w:bCs/>
+          <w:vertAlign w:val="subscript"/>
+        </w:rPr>
+        <w:t>1</w:t>
+      </w:r>
+      <w:r>
+        <w:rPr>
+          <w:rFonts w:cs="Helvetica"/>
+          <w:bCs/>
+        </w:rPr>
+        <w:t xml:space="preserve"> ist.</w:t>
+      </w:r>
+      <w:r>
+        <w:rPr>
+          <w:rFonts w:cs="Helvetica"/>
+          <w:bCs/>
+        </w:rPr>
+        <w:t xml:space="preserve"> Dann w</w:t>
+      </w:r>
+      <w:r>
+        <w:rPr>
+          <w:rFonts w:cs="Helvetica"/>
+          <w:bCs/>
+        </w:rPr>
+        <w:t>e</w:t>
+      </w:r>
+      <w:r>
+        <w:rPr>
+          <w:rFonts w:cs="Helvetica"/>
+          <w:bCs/>
+        </w:rPr>
+        <w:t>rd</w:t>
+      </w:r>
+      <w:r>
+        <w:rPr>
+          <w:rFonts w:cs="Helvetica"/>
+          <w:bCs/>
+        </w:rPr>
+        <w:t>en</w:t>
+      </w:r>
+      <w:r>
+        <w:rPr>
+          <w:rFonts w:cs="Helvetica"/>
+          <w:bCs/>
+        </w:rPr>
+        <w:t xml:space="preserve"> P</w:t>
+      </w:r>
+      <w:r>
+        <w:rPr>
+          <w:rFonts w:cs="Helvetica"/>
+          <w:bCs/>
+          <w:vertAlign w:val="superscript"/>
+        </w:rPr>
+        <w:t>r</w:t>
+      </w:r>
+      <w:r>
+        <w:rPr>
+          <w:rFonts w:cs="Helvetica"/>
+          <w:bCs/>
+          <w:vertAlign w:val="subscript"/>
+        </w:rPr>
+        <w:t>L</w:t>
+      </w:r>
+      <w:r>
+        <w:rPr>
+          <w:rFonts w:cs="Helvetica"/>
+          <w:bCs/>
+        </w:rPr>
+        <w:t xml:space="preserve"> und </w:t>
       </w:r>
       <w:proofErr w:type="spellStart"/>
       <w:r>
@@ -4847,6 +4889,90 @@
           <w:bCs/>
           <w:vertAlign w:val="superscript"/>
         </w:rPr>
+        <w:t>l</w:t>
+      </w:r>
+      <w:r>
+        <w:rPr>
+          <w:rFonts w:cs="Helvetica"/>
+          <w:bCs/>
+          <w:vertAlign w:val="subscript"/>
+        </w:rPr>
+        <w:t>L</w:t>
+      </w:r>
+      <w:proofErr w:type="spellEnd"/>
+      <w:r>
+        <w:rPr>
+          <w:rFonts w:cs="Helvetica"/>
+          <w:bCs/>
+        </w:rPr>
+        <w:t xml:space="preserve"> an </w:t>
+      </w:r>
+      <w:r>
+        <w:rPr>
+          <w:rFonts w:cs="Helvetica"/>
+          <w:bCs/>
+          <w:i/>
+        </w:rPr>
+        <w:t xml:space="preserve">DetachAndAssign </w:t>
+      </w:r>
+      <w:r>
+        <w:rPr>
+          <w:rFonts w:cs="Helvetica"/>
+          <w:bCs/>
+        </w:rPr>
+        <w:t xml:space="preserve">übergeben und </w:t>
+      </w:r>
+      <w:r>
+        <w:rPr>
+          <w:rFonts w:cs="Helvetica"/>
+          <w:bCs/>
+          <w:i/>
+        </w:rPr>
+        <w:t xml:space="preserve"> </w:t>
+      </w:r>
+      <w:r>
+        <w:rPr>
+          <w:rFonts w:cs="Helvetica"/>
+          <w:bCs/>
+        </w:rPr>
+        <w:t>aufgeteilt. Hierbei entsteht auf der Seite (w</w:t>
+      </w:r>
+      <w:r>
+        <w:rPr>
+          <w:rFonts w:cs="Helvetica"/>
+          <w:bCs/>
+          <w:vertAlign w:val="subscript"/>
+        </w:rPr>
+        <w:t>1</w:t>
+      </w:r>
+      <w:r>
+        <w:rPr>
+          <w:rFonts w:cs="Helvetica"/>
+          <w:bCs/>
+        </w:rPr>
+        <w:t>, w</w:t>
+      </w:r>
+      <w:r>
+        <w:rPr>
+          <w:rFonts w:cs="Helvetica"/>
+          <w:bCs/>
+          <w:vertAlign w:val="subscript"/>
+        </w:rPr>
+        <w:t>2</w:t>
+      </w:r>
+      <w:r>
+        <w:rPr>
+          <w:rFonts w:cs="Helvetica"/>
+          <w:bCs/>
+        </w:rPr>
+        <w:t>) entweder ein Pseudostandort oder ein Teil von P</w:t>
+      </w:r>
+      <w:r>
+        <w:rPr>
+          <w:rFonts w:cs="Helvetica"/>
+          <w:bCs/>
+          <w:vertAlign w:val="superscript"/>
+        </w:rPr>
         <w:t>r</w:t>
       </w:r>
       <w:r>
@@ -4857,213 +4983,6 @@
         </w:rPr>
         <w:t>L</w:t>
       </w:r>
-      <w:proofErr w:type="spellEnd"/>
-      <w:r>
-        <w:rPr>
-          <w:rFonts w:cs="Helvetica"/>
-          <w:bCs/>
-        </w:rPr>
-        <w:t>) so geordnet, dass t = w</w:t>
-      </w:r>
-      <w:r>
-        <w:rPr>
-          <w:rFonts w:cs="Helvetica"/>
-          <w:bCs/>
-          <w:vertAlign w:val="subscript"/>
-        </w:rPr>
-        <w:t>1</w:t>
-      </w:r>
-      <w:r>
-        <w:rPr>
-          <w:rFonts w:cs="Helvetica"/>
-          <w:bCs/>
-        </w:rPr>
-        <w:t xml:space="preserve"> ist.</w:t>
-      </w:r>
-      <w:r>
-        <w:rPr>
-          <w:rFonts w:cs="Helvetica"/>
-          <w:bCs/>
-        </w:rPr>
-        <w:t xml:space="preserve"> Dann w</w:t>
-      </w:r>
-      <w:r>
-        <w:rPr>
-          <w:rFonts w:cs="Helvetica"/>
-          <w:bCs/>
-        </w:rPr>
-        <w:t>e</w:t>
-      </w:r>
-      <w:r>
-        <w:rPr>
-          <w:rFonts w:cs="Helvetica"/>
-          <w:bCs/>
-        </w:rPr>
-        <w:t>rd</w:t>
-      </w:r>
-      <w:r>
-        <w:rPr>
-          <w:rFonts w:cs="Helvetica"/>
-          <w:bCs/>
-        </w:rPr>
-        <w:t>en</w:t>
-      </w:r>
-      <w:r>
-        <w:rPr>
-          <w:rFonts w:cs="Helvetica"/>
-          <w:bCs/>
-        </w:rPr>
-        <w:t xml:space="preserve"> </w:t>
-      </w:r>
-      <w:proofErr w:type="spellStart"/>
-      <w:r>
-        <w:rPr>
-          <w:rFonts w:cs="Helvetica"/>
-          <w:bCs/>
-        </w:rPr>
-        <w:t>P</w:t>
-      </w:r>
-      <w:r>
-        <w:rPr>
-          <w:rFonts w:cs="Helvetica"/>
-          <w:bCs/>
-          <w:vertAlign w:val="superscript"/>
-        </w:rPr>
-        <w:t>r</w:t>
-      </w:r>
-      <w:r>
-        <w:rPr>
-          <w:rFonts w:cs="Helvetica"/>
-          <w:bCs/>
-          <w:vertAlign w:val="subscript"/>
-        </w:rPr>
-        <w:t>L</w:t>
-      </w:r>
-      <w:proofErr w:type="spellEnd"/>
-      <w:r>
-        <w:rPr>
-          <w:rFonts w:cs="Helvetica"/>
-          <w:bCs/>
-        </w:rPr>
-        <w:t xml:space="preserve"> und </w:t>
-      </w:r>
-      <w:proofErr w:type="spellStart"/>
-      <w:r>
-        <w:rPr>
-          <w:rFonts w:cs="Helvetica"/>
-          <w:bCs/>
-        </w:rPr>
-        <w:t>P</w:t>
-      </w:r>
-      <w:r>
-        <w:rPr>
-          <w:rFonts w:cs="Helvetica"/>
-          <w:bCs/>
-          <w:vertAlign w:val="superscript"/>
-        </w:rPr>
-        <w:t>l</w:t>
-      </w:r>
-      <w:r>
-        <w:rPr>
-          <w:rFonts w:cs="Helvetica"/>
-          <w:bCs/>
-          <w:vertAlign w:val="subscript"/>
-        </w:rPr>
-        <w:t>L</w:t>
-      </w:r>
-      <w:proofErr w:type="spellEnd"/>
-      <w:r>
-        <w:rPr>
-          <w:rFonts w:cs="Helvetica"/>
-          <w:bCs/>
-        </w:rPr>
-        <w:t xml:space="preserve"> an </w:t>
-      </w:r>
-      <w:r>
-        <w:rPr>
-          <w:rFonts w:cs="Helvetica"/>
-          <w:bCs/>
-          <w:i/>
-        </w:rPr>
-        <w:t xml:space="preserve">DetachAndAssign </w:t>
-      </w:r>
-      <w:r>
-        <w:rPr>
-          <w:rFonts w:cs="Helvetica"/>
-          <w:bCs/>
-        </w:rPr>
-        <w:t xml:space="preserve">übergeben und </w:t>
-      </w:r>
-      <w:r>
-        <w:rPr>
-          <w:rFonts w:cs="Helvetica"/>
-          <w:bCs/>
-          <w:i/>
-        </w:rPr>
-        <w:t xml:space="preserve"> </w:t>
-      </w:r>
-      <w:r>
-        <w:rPr>
-          <w:rFonts w:cs="Helvetica"/>
-          <w:bCs/>
-        </w:rPr>
-        <w:t>aufgeteilt. Hierbei entsteht auf der Seite (w</w:t>
-      </w:r>
-      <w:r>
-        <w:rPr>
-          <w:rFonts w:cs="Helvetica"/>
-          <w:bCs/>
-          <w:vertAlign w:val="subscript"/>
-        </w:rPr>
-        <w:t>1</w:t>
-      </w:r>
-      <w:r>
-        <w:rPr>
-          <w:rFonts w:cs="Helvetica"/>
-          <w:bCs/>
-        </w:rPr>
-        <w:t>, w</w:t>
-      </w:r>
-      <w:r>
-        <w:rPr>
-          <w:rFonts w:cs="Helvetica"/>
-          <w:bCs/>
-          <w:vertAlign w:val="subscript"/>
-        </w:rPr>
-        <w:t>2</w:t>
-      </w:r>
-      <w:r>
-        <w:rPr>
-          <w:rFonts w:cs="Helvetica"/>
-          <w:bCs/>
-        </w:rPr>
-        <w:t xml:space="preserve">) entweder ein Pseudostandort oder ein Teil von </w:t>
-      </w:r>
-      <w:proofErr w:type="spellStart"/>
-      <w:r>
-        <w:rPr>
-          <w:rFonts w:cs="Helvetica"/>
-          <w:bCs/>
-        </w:rPr>
-        <w:t>P</w:t>
-      </w:r>
-      <w:r>
-        <w:rPr>
-          <w:rFonts w:cs="Helvetica"/>
-          <w:bCs/>
-          <w:vertAlign w:val="superscript"/>
-        </w:rPr>
-        <w:t>r</w:t>
-      </w:r>
-      <w:r>
-        <w:rPr>
-          <w:rFonts w:cs="Helvetica"/>
-          <w:bCs/>
-          <w:vertAlign w:val="subscript"/>
-        </w:rPr>
-        <w:t>L</w:t>
-      </w:r>
-      <w:proofErr w:type="spellEnd"/>
       <w:r>
         <w:rPr>
           <w:rFonts w:cs="Helvetica"/>
@@ -5107,15 +5026,7 @@
           <w:rFonts w:cs="Helvetica"/>
           <w:bCs/>
         </w:rPr>
-        <w:t xml:space="preserve"> abzüglich der Fläche von </w:t>
-      </w:r>
-      <w:proofErr w:type="spellStart"/>
-      <w:r>
-        <w:rPr>
-          <w:rFonts w:cs="Helvetica"/>
-          <w:bCs/>
-        </w:rPr>
-        <w:t>P</w:t>
+        <w:t xml:space="preserve"> abzüglich der Fläche von P</w:t>
       </w:r>
       <w:r>
         <w:rPr>
@@ -5133,7 +5044,6 @@
         </w:rPr>
         <w:t>L</w:t>
       </w:r>
-      <w:proofErr w:type="spellEnd"/>
       <w:r>
         <w:rPr>
           <w:rFonts w:cs="Helvetica"/>
@@ -5146,15 +5056,7 @@
           <w:rFonts w:cs="Helvetica"/>
           <w:bCs/>
         </w:rPr>
-        <w:t xml:space="preserve"> und das Polygon </w:t>
-      </w:r>
-      <w:proofErr w:type="spellStart"/>
-      <w:r>
-        <w:rPr>
-          <w:rFonts w:cs="Helvetica"/>
-          <w:bCs/>
-        </w:rPr>
-        <w:t>P</w:t>
+        <w:t xml:space="preserve"> und das Polygon P</w:t>
       </w:r>
       <w:r>
         <w:rPr>
@@ -5172,7 +5074,6 @@
         </w:rPr>
         <w:t>L</w:t>
       </w:r>
-      <w:proofErr w:type="spellEnd"/>
       <w:r>
         <w:rPr>
           <w:rFonts w:cs="Helvetica"/>
@@ -5414,7 +5315,7 @@
         </w:rPr>
         <w:t xml:space="preserve">und mit q = q‘ + 1 </w:t>
       </w:r>
-      <w:commentRangeStart w:id="8"/>
+      <w:commentRangeStart w:id="9"/>
       <w:r>
         <w:rPr>
           <w:rFonts w:cs="Helvetica"/>
@@ -5427,12 +5328,12 @@
         </w:rPr>
         <w:t>.</w:t>
       </w:r>
-      <w:commentRangeEnd w:id="8"/>
+      <w:commentRangeEnd w:id="9"/>
       <w:r>
         <w:rPr>
           <w:rStyle w:val="Kommentarzeichen"/>
         </w:rPr>
-        <w:commentReference w:id="8"/>
+        <w:commentReference w:id="9"/>
       </w:r>
     </w:p>
     <w:p>
@@ -5513,20 +5414,20 @@
         </w:rPr>
         <w:t xml:space="preserve"> ist durch </w:t>
       </w:r>
-      <w:commentRangeStart w:id="9"/>
+      <w:commentRangeStart w:id="10"/>
       <w:r>
         <w:rPr>
           <w:rFonts w:cs="Helvetica"/>
         </w:rPr>
         <w:t>Listing XX</w:t>
       </w:r>
-      <w:commentRangeEnd w:id="9"/>
+      <w:commentRangeEnd w:id="10"/>
       <w:r>
         <w:rPr>
           <w:rStyle w:val="Kommentarzeichen"/>
           <w:rFonts w:cs="Helvetica"/>
         </w:rPr>
-        <w:commentReference w:id="9"/>
+        <w:commentReference w:id="10"/>
       </w:r>
       <w:r>
         <w:rPr>
@@ -6102,13 +6003,7 @@
         <w:rPr>
           <w:rFonts w:cs="Helvetica"/>
         </w:rPr>
-        <w:t>aufgeteilt</w:t>
-      </w:r>
-      <w:r>
-        <w:rPr>
-          <w:rFonts w:cs="Helvetica"/>
-        </w:rPr>
-        <w:t>.</w:t>
+        <w:t>aufgeteilt.</w:t>
       </w:r>
     </w:p>
     <w:p>
@@ -6153,8 +6048,6 @@
       <w:r>
         <w:t xml:space="preserve">Falls Standorte innerhalb von P liegen, wird P so in konvexe Teilpolygone aufgeteilt, dass die Standorte auf Kanten der konvexen Aufteilung liegen. Ist dies nicht direkt möglich, können für die Standorte auch weitere Kanten eingefügt werden und die Aufteilung in konvexe Teilpolygone wird etwas feingranularer. Für den korrekten Ablauf des Algorithmus spielt diese Art der Einteilung keine Rolle. </w:t>
       </w:r>
-      <w:bookmarkStart w:id="10" w:name="_GoBack"/>
-      <w:bookmarkEnd w:id="10"/>
     </w:p>
     <w:p>
       <w:pPr>
@@ -6163,6 +6056,823 @@
           <w:rFonts w:cs="Helvetica"/>
         </w:rPr>
       </w:pPr>
+    </w:p>
+    <w:p>
+      <w:pPr>
+        <w:jc w:val="left"/>
+        <w:rPr>
+          <w:rFonts w:cs="Helvetica"/>
+        </w:rPr>
+      </w:pPr>
+    </w:p>
+    <w:p>
+      <w:pPr>
+        <w:jc w:val="left"/>
+        <w:rPr>
+          <w:rFonts w:cs="Helvetica"/>
+        </w:rPr>
+      </w:pPr>
+    </w:p>
+    <w:p>
+      <w:pPr>
+        <w:pStyle w:val="berschrift2"/>
+      </w:pPr>
+      <w:r>
+        <w:t>Beispiel</w:t>
+      </w:r>
+    </w:p>
+    <w:p>
+      <w:r>
+        <w:t>Das Beispiel aus Abbildung XX ist aus dem Artikel von XX übernommen.</w:t>
+      </w:r>
+    </w:p>
+    <w:p>
+      <w:pPr>
+        <w:rPr>
+          <w:vertAlign w:val="subscript"/>
+        </w:rPr>
+      </w:pPr>
+      <w:r>
+        <w:t xml:space="preserve">Abbildung 17 zeigt verschiedene Stadien der gleichmäßigen Aufteilung eines nicht konvexen Polygons mit 12 Ecken und sieben Standorten. Polygon </w:t>
+      </w:r>
+      <w:r>
+        <w:rPr>
+          <w:i/>
+        </w:rPr>
+        <w:t>(a)</w:t>
+      </w:r>
+      <w:r>
+        <w:t xml:space="preserve"> zeigt die initiale Aufteilung des Polygons in 5 konvexe Teilpolygone CP</w:t>
+      </w:r>
+      <w:r>
+        <w:rPr>
+          <w:vertAlign w:val="subscript"/>
+        </w:rPr>
+        <w:t>1</w:t>
+      </w:r>
+      <w:r>
+        <w:t>, …, CP</w:t>
+      </w:r>
+      <w:r>
+        <w:rPr>
+          <w:vertAlign w:val="subscript"/>
+        </w:rPr>
+        <w:t>5</w:t>
+      </w:r>
+      <w:r>
+        <w:t xml:space="preserve">. In den darauffolgenden Polygonen </w:t>
+      </w:r>
+      <w:r>
+        <w:rPr>
+          <w:i/>
+        </w:rPr>
+        <w:t>(b) – (f)</w:t>
+      </w:r>
+      <w:r>
+        <w:t xml:space="preserve"> werden die Teilpolygone, die bereits einem Standort zugeteilt sind dunkelblau markiert. Die Teilpolygone, die einem Standort zugeteilt sind, aber noch nicht ausreichend viel Fläche beinhalten, sind hellblau markiert.</w:t>
+      </w:r>
+    </w:p>
+    <w:p>
+      <w:pPr>
+        <w:rPr>
+          <w:szCs w:val="24"/>
+        </w:rPr>
+      </w:pPr>
+      <w:r>
+        <w:rPr>
+          <w:szCs w:val="24"/>
+        </w:rPr>
+        <w:t xml:space="preserve">In Polygon </w:t>
+      </w:r>
+      <w:r>
+        <w:rPr>
+          <w:i/>
+          <w:szCs w:val="24"/>
+        </w:rPr>
+        <w:t>(b)</w:t>
+      </w:r>
+      <w:r>
+        <w:rPr>
+          <w:szCs w:val="24"/>
+        </w:rPr>
+        <w:t xml:space="preserve"> wurde das Teilpolygon CP</w:t>
+      </w:r>
+      <w:r>
+        <w:rPr>
+          <w:szCs w:val="24"/>
+          <w:vertAlign w:val="subscript"/>
+        </w:rPr>
+        <w:t>1</w:t>
+      </w:r>
+      <w:r>
+        <w:rPr>
+          <w:szCs w:val="24"/>
+        </w:rPr>
+        <w:t xml:space="preserve"> bearbeitet. Dabei wurde es in zwei Teilpolygone aufgeteilt. P</w:t>
+      </w:r>
+      <w:r>
+        <w:rPr>
+          <w:szCs w:val="24"/>
+          <w:vertAlign w:val="subscript"/>
+        </w:rPr>
+        <w:t>3</w:t>
+      </w:r>
+      <w:r>
+        <w:rPr>
+          <w:szCs w:val="24"/>
+        </w:rPr>
+        <w:t xml:space="preserve"> wurde dem Standort S</w:t>
+      </w:r>
+      <w:r>
+        <w:rPr>
+          <w:szCs w:val="24"/>
+          <w:vertAlign w:val="subscript"/>
+        </w:rPr>
+        <w:t>3</w:t>
+      </w:r>
+      <w:r>
+        <w:rPr>
+          <w:szCs w:val="24"/>
+        </w:rPr>
+        <w:t xml:space="preserve"> zugeordnet und P</w:t>
+      </w:r>
+      <w:r>
+        <w:rPr>
+          <w:szCs w:val="24"/>
+          <w:vertAlign w:val="subscript"/>
+        </w:rPr>
+        <w:t>4</w:t>
+      </w:r>
+      <w:r>
+        <w:rPr>
+          <w:szCs w:val="24"/>
+        </w:rPr>
+        <w:t xml:space="preserve"> wurde dem Standort S</w:t>
+      </w:r>
+      <w:r>
+        <w:rPr>
+          <w:szCs w:val="24"/>
+          <w:vertAlign w:val="subscript"/>
+        </w:rPr>
+        <w:t xml:space="preserve">4 </w:t>
+      </w:r>
+      <w:r>
+        <w:rPr>
+          <w:szCs w:val="24"/>
+        </w:rPr>
+        <w:t>zugeordnet. P</w:t>
+      </w:r>
+      <w:r>
+        <w:rPr>
+          <w:szCs w:val="24"/>
+          <w:vertAlign w:val="subscript"/>
+        </w:rPr>
+        <w:t>4</w:t>
+      </w:r>
+      <w:r>
+        <w:rPr>
+          <w:szCs w:val="24"/>
+        </w:rPr>
+        <w:t xml:space="preserve"> erfüllt die Flächenanforderung von S</w:t>
+      </w:r>
+      <w:r>
+        <w:rPr>
+          <w:szCs w:val="24"/>
+          <w:vertAlign w:val="subscript"/>
+        </w:rPr>
+        <w:t xml:space="preserve">4 </w:t>
+      </w:r>
+      <w:r>
+        <w:rPr>
+          <w:szCs w:val="24"/>
+        </w:rPr>
+        <w:t xml:space="preserve">nicht vollständig, weshalb ein Pseudostandort </w:t>
+      </w:r>
+      <w:r>
+        <w:rPr>
+          <w:szCs w:val="24"/>
+        </w:rPr>
+        <w:t>S‘</w:t>
+      </w:r>
+      <w:r>
+        <w:rPr>
+          <w:szCs w:val="24"/>
+          <w:vertAlign w:val="subscript"/>
+        </w:rPr>
+        <w:t>4</w:t>
+      </w:r>
+      <w:r>
+        <w:rPr>
+          <w:szCs w:val="24"/>
+        </w:rPr>
+        <w:t xml:space="preserve"> </w:t>
+      </w:r>
+      <w:r>
+        <w:rPr>
+          <w:szCs w:val="24"/>
+        </w:rPr>
+        <w:t>an der Kante zu NextNeighbor(CP</w:t>
+      </w:r>
+      <w:r>
+        <w:rPr>
+          <w:szCs w:val="24"/>
+          <w:vertAlign w:val="subscript"/>
+        </w:rPr>
+        <w:t>1</w:t>
+      </w:r>
+      <w:r>
+        <w:rPr>
+          <w:szCs w:val="24"/>
+        </w:rPr>
+        <w:t>) erzeugt wurde. Dieser Pseudostandort wird zu einem späteren Zeitpunkt bearbeitet.</w:t>
+      </w:r>
+    </w:p>
+    <w:p>
+      <w:pPr>
+        <w:rPr>
+          <w:szCs w:val="24"/>
+        </w:rPr>
+      </w:pPr>
+      <w:r>
+        <w:rPr>
+          <w:szCs w:val="24"/>
+        </w:rPr>
+        <w:t xml:space="preserve">Polygon </w:t>
+      </w:r>
+      <w:r>
+        <w:rPr>
+          <w:i/>
+          <w:szCs w:val="24"/>
+        </w:rPr>
+        <w:t>(c)</w:t>
+      </w:r>
+      <w:r>
+        <w:rPr>
+          <w:szCs w:val="24"/>
+        </w:rPr>
+        <w:t xml:space="preserve"> </w:t>
+      </w:r>
+      <w:r>
+        <w:rPr>
+          <w:szCs w:val="24"/>
+        </w:rPr>
+        <w:t>zeigt den Stand nach der Bearbeitung von Teilpolygon CP</w:t>
+      </w:r>
+      <w:r>
+        <w:rPr>
+          <w:szCs w:val="24"/>
+          <w:vertAlign w:val="subscript"/>
+        </w:rPr>
+        <w:t>2</w:t>
+      </w:r>
+      <w:r>
+        <w:rPr>
+          <w:szCs w:val="24"/>
+        </w:rPr>
+        <w:t>. Hier tritt erneut der Fall auf, dass die Fläche, die dem Standort S</w:t>
+      </w:r>
+      <w:r>
+        <w:rPr>
+          <w:szCs w:val="24"/>
+          <w:vertAlign w:val="subscript"/>
+        </w:rPr>
+        <w:t>2</w:t>
+      </w:r>
+      <w:r>
+        <w:rPr>
+          <w:szCs w:val="24"/>
+        </w:rPr>
+        <w:t xml:space="preserve"> zugeteilt wird, zu klein ist. Aus diesem Grund wird der Pseudostandort S‘</w:t>
+      </w:r>
+      <w:r>
+        <w:rPr>
+          <w:szCs w:val="24"/>
+          <w:vertAlign w:val="subscript"/>
+        </w:rPr>
+        <w:t>2</w:t>
+      </w:r>
+      <w:r>
+        <w:rPr>
+          <w:szCs w:val="24"/>
+        </w:rPr>
+        <w:t xml:space="preserve"> an der Kante zu NextNeighbor(CP</w:t>
+      </w:r>
+      <w:r>
+        <w:rPr>
+          <w:szCs w:val="24"/>
+          <w:vertAlign w:val="subscript"/>
+        </w:rPr>
+        <w:t>2</w:t>
+      </w:r>
+      <w:r>
+        <w:rPr>
+          <w:szCs w:val="24"/>
+        </w:rPr>
+        <w:t>) erzeugt.</w:t>
+      </w:r>
+    </w:p>
+    <w:p>
+      <w:pPr>
+        <w:rPr>
+          <w:szCs w:val="24"/>
+        </w:rPr>
+      </w:pPr>
+      <w:r>
+        <w:rPr>
+          <w:szCs w:val="24"/>
+        </w:rPr>
+        <w:lastRenderedPageBreak/>
+        <w:t xml:space="preserve">Als nächstes wird in Polygon </w:t>
+      </w:r>
+      <w:r>
+        <w:rPr>
+          <w:i/>
+          <w:szCs w:val="24"/>
+        </w:rPr>
+        <w:t>(d)</w:t>
+      </w:r>
+      <w:r>
+        <w:rPr>
+          <w:szCs w:val="24"/>
+        </w:rPr>
+        <w:t xml:space="preserve"> der Stand nach der Bearbeitung von Teilpolygon CP</w:t>
+      </w:r>
+      <w:r>
+        <w:rPr>
+          <w:szCs w:val="24"/>
+          <w:vertAlign w:val="subscript"/>
+        </w:rPr>
+        <w:t>3</w:t>
+      </w:r>
+      <w:r>
+        <w:rPr>
+          <w:szCs w:val="24"/>
+        </w:rPr>
+        <w:t xml:space="preserve"> gezeigt. Dort wurde das Teilpolygon P</w:t>
+      </w:r>
+      <w:r>
+        <w:rPr>
+          <w:szCs w:val="24"/>
+          <w:vertAlign w:val="subscript"/>
+        </w:rPr>
+        <w:t>7</w:t>
+      </w:r>
+      <w:r>
+        <w:rPr>
+          <w:szCs w:val="24"/>
+        </w:rPr>
+        <w:t xml:space="preserve"> dem Standort S</w:t>
+      </w:r>
+      <w:r>
+        <w:rPr>
+          <w:szCs w:val="24"/>
+          <w:vertAlign w:val="subscript"/>
+        </w:rPr>
+        <w:t>7</w:t>
+      </w:r>
+      <w:r>
+        <w:rPr>
+          <w:szCs w:val="24"/>
+        </w:rPr>
+        <w:t xml:space="preserve"> zugeteilt und das Teilpolygon P</w:t>
+      </w:r>
+      <w:r>
+        <w:rPr>
+          <w:szCs w:val="24"/>
+          <w:vertAlign w:val="subscript"/>
+        </w:rPr>
+        <w:t>1</w:t>
+      </w:r>
+      <w:r>
+        <w:rPr>
+          <w:szCs w:val="24"/>
+        </w:rPr>
+        <w:t xml:space="preserve"> dem Standort S</w:t>
+      </w:r>
+      <w:r>
+        <w:rPr>
+          <w:szCs w:val="24"/>
+          <w:vertAlign w:val="subscript"/>
+        </w:rPr>
+        <w:t>1</w:t>
+      </w:r>
+      <w:r>
+        <w:rPr>
+          <w:szCs w:val="24"/>
+        </w:rPr>
+        <w:t>. Der Rest von CP</w:t>
+      </w:r>
+      <w:r>
+        <w:rPr>
+          <w:szCs w:val="24"/>
+          <w:vertAlign w:val="subscript"/>
+        </w:rPr>
+        <w:t>3</w:t>
+      </w:r>
+      <w:r>
+        <w:rPr>
+          <w:szCs w:val="24"/>
+        </w:rPr>
+        <w:t xml:space="preserve"> wurde mit P</w:t>
+      </w:r>
+      <w:r>
+        <w:rPr>
+          <w:szCs w:val="24"/>
+          <w:vertAlign w:val="subscript"/>
+        </w:rPr>
+        <w:t xml:space="preserve">2 </w:t>
+      </w:r>
+      <w:r>
+        <w:rPr>
+          <w:szCs w:val="24"/>
+        </w:rPr>
+        <w:t>vereint und daher ebenfalls S</w:t>
+      </w:r>
+      <w:r>
+        <w:rPr>
+          <w:szCs w:val="24"/>
+          <w:vertAlign w:val="subscript"/>
+        </w:rPr>
+        <w:t xml:space="preserve">2 </w:t>
+      </w:r>
+      <w:r>
+        <w:rPr>
+          <w:szCs w:val="24"/>
+        </w:rPr>
+        <w:t>zugewiesen. Da die Fläche von P</w:t>
+      </w:r>
+      <w:r>
+        <w:rPr>
+          <w:szCs w:val="24"/>
+          <w:vertAlign w:val="subscript"/>
+        </w:rPr>
+        <w:t>2</w:t>
+      </w:r>
+      <w:r>
+        <w:rPr>
+          <w:szCs w:val="24"/>
+        </w:rPr>
+        <w:t xml:space="preserve"> weiterhin nicht groß genug ist um die Flächenanforderung von S</w:t>
+      </w:r>
+      <w:r>
+        <w:rPr>
+          <w:szCs w:val="24"/>
+          <w:vertAlign w:val="subscript"/>
+        </w:rPr>
+        <w:t xml:space="preserve">2 </w:t>
+      </w:r>
+      <w:r>
+        <w:rPr>
+          <w:szCs w:val="24"/>
+        </w:rPr>
+        <w:t>zu genügen, wird ein neuer Pseudostandort S‘</w:t>
+      </w:r>
+      <w:r>
+        <w:rPr>
+          <w:szCs w:val="24"/>
+          <w:vertAlign w:val="subscript"/>
+        </w:rPr>
+        <w:t>2</w:t>
+      </w:r>
+      <w:r>
+        <w:rPr>
+          <w:szCs w:val="24"/>
+        </w:rPr>
+        <w:t xml:space="preserve"> an der Kante zu NextNeighbor(CP</w:t>
+      </w:r>
+      <w:r>
+        <w:rPr>
+          <w:szCs w:val="24"/>
+          <w:vertAlign w:val="subscript"/>
+        </w:rPr>
+        <w:t>3</w:t>
+      </w:r>
+      <w:r>
+        <w:rPr>
+          <w:szCs w:val="24"/>
+        </w:rPr>
+        <w:t>) erzeugt.</w:t>
+      </w:r>
+    </w:p>
+    <w:p>
+      <w:pPr>
+        <w:rPr>
+          <w:szCs w:val="24"/>
+        </w:rPr>
+      </w:pPr>
+      <w:r>
+        <w:rPr>
+          <w:szCs w:val="24"/>
+        </w:rPr>
+        <w:t xml:space="preserve">Polygon </w:t>
+      </w:r>
+      <w:r>
+        <w:rPr>
+          <w:i/>
+          <w:szCs w:val="24"/>
+        </w:rPr>
+        <w:t>(e)</w:t>
+      </w:r>
+      <w:r>
+        <w:rPr>
+          <w:szCs w:val="24"/>
+        </w:rPr>
+        <w:t xml:space="preserve"> zeigt Stand nach der Bearbeitung von CP</w:t>
+      </w:r>
+      <w:r>
+        <w:rPr>
+          <w:szCs w:val="24"/>
+          <w:vertAlign w:val="subscript"/>
+        </w:rPr>
+        <w:t>4</w:t>
+      </w:r>
+      <w:r>
+        <w:rPr>
+          <w:szCs w:val="24"/>
+        </w:rPr>
+        <w:t>. Dort hat die Sweepline das Ende von CP</w:t>
+      </w:r>
+      <w:r>
+        <w:rPr>
+          <w:szCs w:val="24"/>
+          <w:vertAlign w:val="subscript"/>
+        </w:rPr>
+        <w:t>4</w:t>
+      </w:r>
+      <w:r>
+        <w:rPr>
+          <w:szCs w:val="24"/>
+        </w:rPr>
+        <w:t xml:space="preserve"> erreicht, ohne an einer Stelle genug Fläche zu beinhalten für die enthaltenen Standorte. Aus diesem Grund wird P</w:t>
+      </w:r>
+      <w:r>
+        <w:rPr>
+          <w:szCs w:val="24"/>
+          <w:vertAlign w:val="subscript"/>
+        </w:rPr>
+        <w:t>5</w:t>
+      </w:r>
+      <w:r>
+        <w:rPr>
+          <w:szCs w:val="24"/>
+        </w:rPr>
+        <w:t xml:space="preserve"> und der Pseudostandort S‘</w:t>
+      </w:r>
+      <w:r>
+        <w:rPr>
+          <w:szCs w:val="24"/>
+          <w:vertAlign w:val="subscript"/>
+        </w:rPr>
+        <w:t>5</w:t>
+      </w:r>
+      <w:r>
+        <w:rPr>
+          <w:szCs w:val="24"/>
+        </w:rPr>
+        <w:t xml:space="preserve"> erzeugt und diese S</w:t>
+      </w:r>
+      <w:r>
+        <w:rPr>
+          <w:szCs w:val="24"/>
+          <w:vertAlign w:val="subscript"/>
+        </w:rPr>
+        <w:t>5</w:t>
+      </w:r>
+      <w:r>
+        <w:rPr>
+          <w:szCs w:val="24"/>
+        </w:rPr>
+        <w:t xml:space="preserve"> zugeordnet. Anschließend wird derselbe Schritt für S</w:t>
+      </w:r>
+      <w:r>
+        <w:rPr>
+          <w:szCs w:val="24"/>
+          <w:vertAlign w:val="subscript"/>
+        </w:rPr>
+        <w:t>6</w:t>
+      </w:r>
+      <w:r>
+        <w:rPr>
+          <w:szCs w:val="24"/>
+        </w:rPr>
+        <w:t xml:space="preserve"> wiederholt. Nach abziehen der Fläche von P</w:t>
+      </w:r>
+      <w:r>
+        <w:rPr>
+          <w:szCs w:val="24"/>
+          <w:vertAlign w:val="subscript"/>
+        </w:rPr>
+        <w:t>5</w:t>
+      </w:r>
+      <w:r>
+        <w:rPr>
+          <w:szCs w:val="24"/>
+        </w:rPr>
+        <w:t xml:space="preserve"> und P</w:t>
+      </w:r>
+      <w:r>
+        <w:rPr>
+          <w:szCs w:val="24"/>
+          <w:vertAlign w:val="subscript"/>
+        </w:rPr>
+        <w:t>6</w:t>
+      </w:r>
+      <w:r>
+        <w:rPr>
+          <w:szCs w:val="24"/>
+        </w:rPr>
+        <w:t xml:space="preserve"> von CP</w:t>
+      </w:r>
+      <w:r>
+        <w:rPr>
+          <w:szCs w:val="24"/>
+          <w:vertAlign w:val="subscript"/>
+        </w:rPr>
+        <w:t>4</w:t>
+      </w:r>
+      <w:r>
+        <w:rPr>
+          <w:szCs w:val="24"/>
+        </w:rPr>
+        <w:t xml:space="preserve"> werden Teile von CP</w:t>
+      </w:r>
+      <w:r>
+        <w:rPr>
+          <w:szCs w:val="24"/>
+          <w:vertAlign w:val="subscript"/>
+        </w:rPr>
+        <w:t>4</w:t>
+      </w:r>
+      <w:r>
+        <w:rPr>
+          <w:szCs w:val="24"/>
+        </w:rPr>
+        <w:t xml:space="preserve"> den Pseudostandorten S‘</w:t>
+      </w:r>
+      <w:r>
+        <w:rPr>
+          <w:szCs w:val="24"/>
+          <w:vertAlign w:val="subscript"/>
+        </w:rPr>
+        <w:t>2</w:t>
+      </w:r>
+      <w:r>
+        <w:rPr>
+          <w:szCs w:val="24"/>
+        </w:rPr>
+        <w:t xml:space="preserve"> und S‘</w:t>
+      </w:r>
+      <w:r>
+        <w:rPr>
+          <w:szCs w:val="24"/>
+          <w:vertAlign w:val="subscript"/>
+        </w:rPr>
+        <w:t>4</w:t>
+      </w:r>
+      <w:r>
+        <w:rPr>
+          <w:szCs w:val="24"/>
+        </w:rPr>
+        <w:t xml:space="preserve"> zugeordnet und mit den Teilpolygonen P</w:t>
+      </w:r>
+      <w:r>
+        <w:rPr>
+          <w:szCs w:val="24"/>
+          <w:vertAlign w:val="subscript"/>
+        </w:rPr>
+        <w:t>2</w:t>
+      </w:r>
+      <w:r>
+        <w:rPr>
+          <w:szCs w:val="24"/>
+        </w:rPr>
+        <w:t xml:space="preserve"> und P</w:t>
+      </w:r>
+      <w:r>
+        <w:rPr>
+          <w:szCs w:val="24"/>
+          <w:vertAlign w:val="subscript"/>
+        </w:rPr>
+        <w:t>4</w:t>
+      </w:r>
+      <w:r>
+        <w:rPr>
+          <w:szCs w:val="24"/>
+        </w:rPr>
+        <w:t xml:space="preserve"> vereint.</w:t>
+      </w:r>
+    </w:p>
+    <w:p>
+      <w:pPr>
+        <w:rPr>
+          <w:rFonts w:ascii="Symbol" w:hAnsi="Symbol"/>
+          <w:szCs w:val="24"/>
+        </w:rPr>
+      </w:pPr>
+      <w:r>
+        <w:rPr>
+          <w:szCs w:val="24"/>
+        </w:rPr>
+        <w:t xml:space="preserve">Im letzten Polygon (Polygon </w:t>
+      </w:r>
+      <w:r>
+        <w:rPr>
+          <w:i/>
+          <w:szCs w:val="24"/>
+        </w:rPr>
+        <w:t>(f)</w:t>
+      </w:r>
+      <w:r>
+        <w:rPr>
+          <w:szCs w:val="24"/>
+        </w:rPr>
+        <w:t>) wurde CP</w:t>
+      </w:r>
+      <w:r>
+        <w:rPr>
+          <w:szCs w:val="24"/>
+          <w:vertAlign w:val="subscript"/>
+        </w:rPr>
+        <w:t>5</w:t>
+      </w:r>
+      <w:r>
+        <w:rPr>
+          <w:szCs w:val="24"/>
+        </w:rPr>
+        <w:t xml:space="preserve"> und der verbliebene Teil von CP</w:t>
+      </w:r>
+      <w:r>
+        <w:rPr>
+          <w:szCs w:val="24"/>
+          <w:vertAlign w:val="subscript"/>
+        </w:rPr>
+        <w:t>4</w:t>
+      </w:r>
+      <w:r>
+        <w:rPr>
+          <w:szCs w:val="24"/>
+        </w:rPr>
+        <w:t xml:space="preserve"> den Pseudostandorten S‘</w:t>
+      </w:r>
+      <w:r>
+        <w:rPr>
+          <w:szCs w:val="24"/>
+          <w:vertAlign w:val="subscript"/>
+        </w:rPr>
+        <w:t>5</w:t>
+      </w:r>
+      <w:r>
+        <w:rPr>
+          <w:szCs w:val="24"/>
+        </w:rPr>
+        <w:t xml:space="preserve"> und S‘</w:t>
+      </w:r>
+      <w:r>
+        <w:rPr>
+          <w:szCs w:val="24"/>
+          <w:vertAlign w:val="subscript"/>
+        </w:rPr>
+        <w:t>6</w:t>
+      </w:r>
+      <w:r>
+        <w:rPr>
+          <w:szCs w:val="24"/>
+        </w:rPr>
+        <w:t xml:space="preserve"> zugeordnet</w:t>
+      </w:r>
+      <w:r>
+        <w:rPr>
+          <w:szCs w:val="24"/>
+        </w:rPr>
+        <w:t>. Damit wurde das Polygon vollständig in gleichmäßige Teilpolygone P</w:t>
+      </w:r>
+      <w:r>
+        <w:rPr>
+          <w:szCs w:val="24"/>
+          <w:vertAlign w:val="subscript"/>
+        </w:rPr>
+        <w:t>1</w:t>
+      </w:r>
+      <w:r>
+        <w:rPr>
+          <w:szCs w:val="24"/>
+        </w:rPr>
+        <w:t>, …, P</w:t>
+      </w:r>
+      <w:r>
+        <w:rPr>
+          <w:szCs w:val="24"/>
+          <w:vertAlign w:val="subscript"/>
+        </w:rPr>
+        <w:t>7</w:t>
+      </w:r>
+      <w:r>
+        <w:rPr>
+          <w:szCs w:val="24"/>
+        </w:rPr>
+        <w:t xml:space="preserve"> aufgeteilt.</w:t>
+      </w:r>
+      <w:bookmarkEnd w:id="0"/>
     </w:p>
     <w:sectPr>
       <w:footerReference w:type="default" r:id="rId13"/>
@@ -6181,7 +6891,7 @@
 
 <file path=word/comments.xml><?xml version="1.0" encoding="utf-8"?>
 <w:comments xmlns:wpc="http://schemas.microsoft.com/office/word/2010/wordprocessingCanvas" xmlns:cx="http://schemas.microsoft.com/office/drawing/2014/chartex" xmlns:mc="http://schemas.openxmlformats.org/markup-compatibility/2006" xmlns:o="urn:schemas-microsoft-com:office:office" xmlns:r="http://schemas.openxmlformats.org/officeDocument/2006/relationships" xmlns:m="http://schemas.openxmlformats.org/officeDocument/2006/math" xmlns:v="urn:schemas-microsoft-com:vml" xmlns:wp14="http://schemas.microsoft.com/office/word/2010/wordprocessingDrawing" xmlns:wp="http://schemas.openxmlformats.org/drawingml/2006/wordprocessingDrawing" xmlns:w10="urn:schemas-microsoft-com:office:word" xmlns:w="http://schemas.openxmlformats.org/wordprocessingml/2006/main" xmlns:w14="http://schemas.microsoft.com/office/word/2010/wordml" xmlns:w15="http://schemas.microsoft.com/office/word/2012/wordml" xmlns:w16se="http://schemas.microsoft.com/office/word/2015/wordml/symex" xmlns:wpg="http://schemas.microsoft.com/office/word/2010/wordprocessingGroup" xmlns:wpi="http://schemas.microsoft.com/office/word/2010/wordprocessingInk" xmlns:wne="http://schemas.microsoft.com/office/word/2006/wordml" xmlns:wps="http://schemas.microsoft.com/office/word/2010/wordprocessingShape" mc:Ignorable="w14 w15 w16se wp14">
-  <w:comment w:id="0" w:author="Steffen Jendrny" w:date="2021-12-08T17:32:00Z" w:initials="SJ">
+  <w:comment w:id="1" w:author="Steffen Jendrny" w:date="2021-12-08T17:32:00Z" w:initials="SJ">
     <w:p>
       <w:pPr>
         <w:pStyle w:val="Kommentartext"/>
@@ -6197,7 +6907,7 @@
       </w:r>
     </w:p>
   </w:comment>
-  <w:comment w:id="1" w:author="Steffen Jendrny" w:date="2021-12-09T17:57:00Z" w:initials="SJ">
+  <w:comment w:id="2" w:author="Steffen Jendrny" w:date="2021-12-09T17:57:00Z" w:initials="SJ">
     <w:p>
       <w:pPr>
         <w:pStyle w:val="Kommentartext"/>
@@ -6213,7 +6923,7 @@
       </w:r>
     </w:p>
   </w:comment>
-  <w:comment w:id="2" w:author="Steffen Jendrny" w:date="2021-12-09T18:16:00Z" w:initials="SJ">
+  <w:comment w:id="3" w:author="Steffen Jendrny" w:date="2021-12-09T18:16:00Z" w:initials="SJ">
     <w:p>
       <w:pPr>
         <w:pStyle w:val="Kommentartext"/>
@@ -6229,7 +6939,7 @@
       </w:r>
     </w:p>
   </w:comment>
-  <w:comment w:id="3" w:author="Steffen Jendrny" w:date="2021-12-09T18:23:00Z" w:initials="SJ">
+  <w:comment w:id="4" w:author="Steffen Jendrny" w:date="2021-12-09T18:23:00Z" w:initials="SJ">
     <w:p>
       <w:pPr>
         <w:pStyle w:val="Kommentartext"/>
@@ -6245,7 +6955,7 @@
       </w:r>
     </w:p>
   </w:comment>
-  <w:comment w:id="4" w:author="Steffen Jendrny" w:date="2021-12-09T18:29:00Z" w:initials="SJ">
+  <w:comment w:id="5" w:author="Steffen Jendrny" w:date="2021-12-09T18:29:00Z" w:initials="SJ">
     <w:p>
       <w:pPr>
         <w:pStyle w:val="Kommentartext"/>
@@ -6261,7 +6971,7 @@
       </w:r>
     </w:p>
   </w:comment>
-  <w:comment w:id="5" w:author="Steffen Jendrny" w:date="2021-12-09T18:54:00Z" w:initials="SJ">
+  <w:comment w:id="6" w:author="Steffen Jendrny" w:date="2021-12-09T18:54:00Z" w:initials="SJ">
     <w:p>
       <w:pPr>
         <w:pStyle w:val="Kommentartext"/>
@@ -6277,7 +6987,7 @@
       </w:r>
     </w:p>
   </w:comment>
-  <w:comment w:id="6" w:author="Steffen Jendrny" w:date="2021-12-10T11:03:00Z" w:initials="SJ">
+  <w:comment w:id="7" w:author="Steffen Jendrny" w:date="2021-12-10T11:03:00Z" w:initials="SJ">
     <w:p>
       <w:pPr>
         <w:pStyle w:val="Kommentartext"/>
@@ -6293,7 +7003,7 @@
       </w:r>
     </w:p>
   </w:comment>
-  <w:comment w:id="7" w:author="Steffen Jendrny" w:date="2021-12-10T12:40:00Z" w:initials="SJ">
+  <w:comment w:id="8" w:author="Steffen Jendrny" w:date="2021-12-10T12:40:00Z" w:initials="SJ">
     <w:p>
       <w:pPr>
         <w:pStyle w:val="Kommentartext"/>
@@ -6318,7 +7028,7 @@
       </w:r>
     </w:p>
   </w:comment>
-  <w:comment w:id="8" w:author="Steffen Jendrny" w:date="2021-12-10T17:49:00Z" w:initials="SJ">
+  <w:comment w:id="9" w:author="Steffen Jendrny" w:date="2021-12-10T17:49:00Z" w:initials="SJ">
     <w:p>
       <w:pPr>
         <w:pStyle w:val="Kommentartext"/>
@@ -6349,7 +7059,7 @@
       </w:r>
     </w:p>
   </w:comment>
-  <w:comment w:id="9" w:author="Steffen Jendrny" w:date="2021-12-10T11:03:00Z" w:initials="SJ">
+  <w:comment w:id="10" w:author="Steffen Jendrny" w:date="2021-12-10T11:03:00Z" w:initials="SJ">
     <w:p>
       <w:pPr>
         <w:pStyle w:val="Kommentartext"/>
@@ -6466,7 +7176,7 @@
           <w:rPr>
             <w:noProof/>
           </w:rPr>
-          <w:t>6</w:t>
+          <w:t>1</w:t>
         </w:r>
         <w:r>
           <w:fldChar w:fldCharType="end"/>
@@ -10831,18 +11541,18 @@
 </file>
 
 <file path=customXml/item1.xml><?xml version="1.0" encoding="utf-8"?>
-<p:properties xmlns:p="http://schemas.microsoft.com/office/2006/metadata/properties" xmlns:xsi="http://www.w3.org/2001/XMLSchema-instance" xmlns:pc="http://schemas.microsoft.com/office/infopath/2007/PartnerControls">
-  <documentManagement/>
-</p:properties>
-</file>
-
-<file path=customXml/item2.xml><?xml version="1.0" encoding="utf-8"?>
 <?mso-contentType ?>
 <FormTemplates xmlns="http://schemas.microsoft.com/sharepoint/v3/contenttype/forms">
   <Display>DocumentLibraryForm</Display>
   <Edit>DocumentLibraryForm</Edit>
   <New>DocumentLibraryForm</New>
 </FormTemplates>
+</file>
+
+<file path=customXml/item2.xml><?xml version="1.0" encoding="utf-8"?>
+<p:properties xmlns:p="http://schemas.microsoft.com/office/2006/metadata/properties" xmlns:xsi="http://www.w3.org/2001/XMLSchema-instance" xmlns:pc="http://schemas.microsoft.com/office/infopath/2007/PartnerControls">
+  <documentManagement/>
+</p:properties>
 </file>
 
 <file path=customXml/item3.xml><?xml version="1.0" encoding="utf-8"?>
@@ -11020,18 +11730,18 @@
 </file>
 
 <file path=customXml/itemProps1.xml><?xml version="1.0" encoding="utf-8"?>
-<ds:datastoreItem xmlns:ds="http://schemas.openxmlformats.org/officeDocument/2006/customXml" ds:itemID="{898CA16A-F314-42E8-9987-C5592F539FA5}">
+<ds:datastoreItem xmlns:ds="http://schemas.openxmlformats.org/officeDocument/2006/customXml" ds:itemID="{348DA963-8A38-4D8C-A6E8-CFED0A9A2D85}">
   <ds:schemaRefs>
-    <ds:schemaRef ds:uri="http://schemas.microsoft.com/office/2006/metadata/properties"/>
-    <ds:schemaRef ds:uri="http://schemas.microsoft.com/office/infopath/2007/PartnerControls"/>
+    <ds:schemaRef ds:uri="http://schemas.microsoft.com/sharepoint/v3/contenttype/forms"/>
   </ds:schemaRefs>
 </ds:datastoreItem>
 </file>
 
 <file path=customXml/itemProps2.xml><?xml version="1.0" encoding="utf-8"?>
-<ds:datastoreItem xmlns:ds="http://schemas.openxmlformats.org/officeDocument/2006/customXml" ds:itemID="{348DA963-8A38-4D8C-A6E8-CFED0A9A2D85}">
+<ds:datastoreItem xmlns:ds="http://schemas.openxmlformats.org/officeDocument/2006/customXml" ds:itemID="{898CA16A-F314-42E8-9987-C5592F539FA5}">
   <ds:schemaRefs>
-    <ds:schemaRef ds:uri="http://schemas.microsoft.com/sharepoint/v3/contenttype/forms"/>
+    <ds:schemaRef ds:uri="http://schemas.microsoft.com/office/2006/metadata/properties"/>
+    <ds:schemaRef ds:uri="http://schemas.microsoft.com/office/infopath/2007/PartnerControls"/>
   </ds:schemaRefs>
 </ds:datastoreItem>
 </file>
@@ -11055,7 +11765,7 @@
 </file>
 
 <file path=customXml/itemProps4.xml><?xml version="1.0" encoding="utf-8"?>
-<ds:datastoreItem xmlns:ds="http://schemas.openxmlformats.org/officeDocument/2006/customXml" ds:itemID="{3D3E1125-8881-4CB1-BDE7-9EB39F5B7F4D}">
+<ds:datastoreItem xmlns:ds="http://schemas.openxmlformats.org/officeDocument/2006/customXml" ds:itemID="{AEC40354-3EEA-49B5-B84B-0D09E6C10F30}">
   <ds:schemaRefs>
     <ds:schemaRef ds:uri="http://schemas.openxmlformats.org/officeDocument/2006/bibliography"/>
   </ds:schemaRefs>

</xml_diff>